<commit_message>
update chapters' bring together part
</commit_message>
<xml_diff>
--- a/AI_generated_content/unit2/chapter5/lesson1/V2_U2Ch5L1.docx
+++ b/AI_generated_content/unit2/chapter5/lesson1/V2_U2Ch5L1.docx
@@ -51,13 +51,7 @@
         <w:rPr>
           <w:sz w:val="24"/>
         </w:rPr>
-        <w:t>- The periodic table is a tool that helps scientists</w:t>
-      </w:r>
-      <w:r>
-        <w:rPr>
-          <w:sz w:val="24"/>
-        </w:rPr>
-        <w:t xml:space="preserve"> classify, organize, and predict the properties of elements based on their atomic structure.</w:t>
+        <w:t>- The periodic table is a tool that helps scientists classify, organize, and predict the properties of elements based on their atomic structure.</w:t>
       </w:r>
     </w:p>
     <w:p/>
@@ -100,19 +94,7 @@
         <w:rPr>
           <w:sz w:val="24"/>
         </w:rPr>
-        <w:t>The periodic tabl</w:t>
-      </w:r>
-      <w:r>
-        <w:rPr>
-          <w:sz w:val="24"/>
-        </w:rPr>
-        <w:t xml:space="preserve">e has evolved over time due to the contributions of key scientists like Dmitri Mendeleev and Henry Moseley. Originally, Mendeleev organized the elements by their atomic weight and properties, predicting the existence of elements not yet discovered. Later, </w:t>
-      </w:r>
-      <w:r>
-        <w:rPr>
-          <w:sz w:val="24"/>
-        </w:rPr>
-        <w:t>Moseley refined the table by arranging elements by their atomic number, which is the number of protons in an atom. This organization allows us to predict chemical properties and behaviors of elements based on their position in the table.</w:t>
+        <w:t>The periodic table has evolved over time due to the contributions of key scientists like Dmitri Mendeleev and Henry Moseley. Originally, Mendeleev organized the elements by their atomic weight and properties, predicting the existence of elements not yet discovered. Later, Moseley refined the table by arranging elements by their atomic number, which is the number of protons in an atom. This organization allows us to predict chemical properties and behaviors of elements based on their position in the table.</w:t>
       </w:r>
     </w:p>
     <w:p/>
@@ -124,13 +106,7 @@
         <w:rPr>
           <w:sz w:val="26"/>
         </w:rPr>
-        <w:t xml:space="preserve">3.1 </w:t>
-      </w:r>
-      <w:r>
-        <w:rPr>
-          <w:sz w:val="26"/>
-        </w:rPr>
-        <w:t>Phenomenon-Based Learning</w:t>
+        <w:t>3.1 Phenomenon-Based Learning</w:t>
       </w:r>
     </w:p>
     <w:p/>
@@ -153,26 +129,14 @@
         <w:rPr>
           <w:sz w:val="24"/>
         </w:rPr>
-        <w:t>In northern countries, where winter brings extremely cold weather, roads are often covered in ice and snow. Salt, such as sodium chloride, is spread on the roads to melt the ice. Metal objects like street signs and la</w:t>
-      </w:r>
-      <w:r>
-        <w:rPr>
-          <w:sz w:val="24"/>
-        </w:rPr>
-        <w:t xml:space="preserve">mpposts do not melt the ice. The question arises: Why do only certain materials seem to affect the ice? How are the properties of these salts related to the elements they contain? What are the </w:t>
+        <w:t xml:space="preserve">In northern countries, where winter brings extremely cold weather, roads are often covered in ice and snow. Salt, such as sodium chloride, is spread on the roads to melt the ice. Metal objects like street signs and lampposts do not melt the ice. The question arises: Why do only certain materials seem to affect the ice? How are the properties of these salts related to the elements they contain? What are the </w:t>
       </w:r>
       <w:r>
         <w:rPr>
           <w:sz w:val="24"/>
         </w:rPr>
         <w:lastRenderedPageBreak/>
-        <w:t>differences between salts like sodium chloride, magnesium chlor</w:t>
-      </w:r>
-      <w:r>
-        <w:rPr>
-          <w:sz w:val="24"/>
-        </w:rPr>
-        <w:t>ide, and calcium chloride?</w:t>
+        <w:t>differences between salts like sodium chloride, magnesium chloride, and calcium chloride?</w:t>
       </w:r>
     </w:p>
     <w:p/>
@@ -195,13 +159,7 @@
         <w:rPr>
           <w:sz w:val="24"/>
         </w:rPr>
-        <w:t>The salts used on icy roads contain different elements: sodium, magnesium, and calcium. How can we predict the properties of these elements? How do these elements’ positions on the periodic table help us unde</w:t>
-      </w:r>
-      <w:r>
-        <w:rPr>
-          <w:sz w:val="24"/>
-        </w:rPr>
-        <w:t>rstand their similarities and differences?</w:t>
+        <w:t>The salts used on icy roads contain different elements: sodium, magnesium, and calcium. How can we predict the properties of these elements? How do these elements’ positions on the periodic table help us understand their similarities and differences?</w:t>
       </w:r>
     </w:p>
     <w:p/>
@@ -236,13 +194,7 @@
         <w:rPr>
           <w:sz w:val="24"/>
         </w:rPr>
-        <w:t>The periodic table helps us predict the behavior of elements, such as those found in common salts used to melt ice. Sodium, magnesium, and calcium are different elements,</w:t>
-      </w:r>
-      <w:r>
-        <w:rPr>
-          <w:sz w:val="24"/>
-        </w:rPr>
-        <w:t xml:space="preserve"> but they share certain properties because they are located in specific groups on the periodic table. How does the organization of the periodic table help us understand the behavior of elements in these salts?</w:t>
+        <w:t>The periodic table helps us predict the behavior of elements, such as those found in common salts used to melt ice. Sodium, magnesium, and calcium are different elements, but they share certain properties because they are located in specific groups on the periodic table. How does the organization of the periodic table help us understand the behavior of elements in these salts?</w:t>
       </w:r>
     </w:p>
     <w:p/>
@@ -275,13 +227,7 @@
         <w:rPr>
           <w:sz w:val="24"/>
         </w:rPr>
-        <w:t>: The averag</w:t>
-      </w:r>
-      <w:r>
-        <w:rPr>
-          <w:sz w:val="24"/>
-        </w:rPr>
-        <w:t>e mass of an atom of an element, usually measured in atomic mass units (amu).</w:t>
+        <w:t>: The average mass of an atom of an element, usually measured in atomic mass units (amu).</w:t>
       </w:r>
     </w:p>
     <w:p>
@@ -321,13 +267,7 @@
         <w:rPr>
           <w:sz w:val="24"/>
         </w:rPr>
-        <w:t>: A Russian chemist who created one of the first versions</w:t>
-      </w:r>
-      <w:r>
-        <w:rPr>
-          <w:sz w:val="24"/>
-        </w:rPr>
-        <w:t xml:space="preserve"> of the periodic table by organizing elements based on atomic weight and properties.</w:t>
+        <w:t>: A Russian chemist who created one of the first versions of the periodic table by organizing elements based on atomic weight and properties.</w:t>
       </w:r>
     </w:p>
     <w:p>
@@ -367,13 +307,7 @@
         <w:rPr>
           <w:sz w:val="24"/>
         </w:rPr>
-        <w:t>: An English physi</w:t>
-      </w:r>
-      <w:r>
-        <w:rPr>
-          <w:sz w:val="24"/>
-        </w:rPr>
-        <w:t>cist who refined the periodic table by organizing elements by their atomic number instead of atomic weight.</w:t>
+        <w:t>: An English physicist who refined the periodic table by organizing elements by their atomic number instead of atomic weight.</w:t>
       </w:r>
     </w:p>
     <w:p/>
@@ -404,13 +338,7 @@
         <w:rPr>
           <w:sz w:val="24"/>
         </w:rPr>
-        <w:t xml:space="preserve">- Outline the principles behind the </w:t>
-      </w:r>
-      <w:r>
-        <w:rPr>
-          <w:sz w:val="24"/>
-        </w:rPr>
-        <w:t>organization of the periodic table.</w:t>
+        <w:t>- Outline the principles behind the organization of the periodic table.</w:t>
       </w:r>
     </w:p>
     <w:p>
@@ -432,8 +360,6 @@
         </w:rPr>
         <w:t>6. Engage (Ignite)</w:t>
       </w:r>
-      <w:bookmarkStart w:id="0" w:name="_GoBack"/>
-      <w:bookmarkEnd w:id="0"/>
     </w:p>
     <w:p/>
     <w:p>
@@ -455,13 +381,7 @@
         <w:rPr>
           <w:sz w:val="24"/>
         </w:rPr>
-        <w:t xml:space="preserve">Begin by asking: “Why does salt melt ice on roads, but metal objects like lampposts do </w:t>
-      </w:r>
-      <w:r>
-        <w:rPr>
-          <w:sz w:val="24"/>
-        </w:rPr>
-        <w:t>not?”</w:t>
+        <w:t>Begin by asking: “Why does salt melt ice on roads, but metal objects like lampposts do not?”</w:t>
       </w:r>
     </w:p>
     <w:p/>
@@ -602,13 +522,7 @@
         <w:rPr>
           <w:sz w:val="24"/>
         </w:rPr>
-        <w:t>1. W</w:t>
-      </w:r>
-      <w:r>
-        <w:rPr>
-          <w:sz w:val="24"/>
-        </w:rPr>
-        <w:t>hich salt melted the ice the fastest?</w:t>
+        <w:t>1. Which salt melted the ice the fastest?</w:t>
       </w:r>
     </w:p>
     <w:p>
@@ -637,13 +551,7 @@
         <w:rPr>
           <w:sz w:val="24"/>
         </w:rPr>
-        <w:t xml:space="preserve">2. What differences did you observe in how each salt behaves </w:t>
-      </w:r>
-      <w:r>
-        <w:rPr>
-          <w:sz w:val="24"/>
-        </w:rPr>
-        <w:t>with the ice?</w:t>
+        <w:t>2. What differences did you observe in how each salt behaves with the ice?</w:t>
       </w:r>
     </w:p>
     <w:p>
@@ -672,13 +580,7 @@
         <w:rPr>
           <w:sz w:val="24"/>
         </w:rPr>
-        <w:t>3. Why do you think</w:t>
-      </w:r>
-      <w:r>
-        <w:rPr>
-          <w:sz w:val="24"/>
-        </w:rPr>
-        <w:t xml:space="preserve"> different salts affect the ice in different ways?</w:t>
+        <w:t>3. Why do you think different salts affect the ice in different ways?</w:t>
       </w:r>
     </w:p>
     <w:p>
@@ -710,13 +612,7 @@
         <w:rPr>
           <w:sz w:val="26"/>
         </w:rPr>
-        <w:t>7. Pre-Explore (Dir</w:t>
-      </w:r>
-      <w:r>
-        <w:rPr>
-          <w:sz w:val="26"/>
-        </w:rPr>
-        <w:t>ect Instruction)</w:t>
+        <w:t>7. Pre-Explore (Direct Instruction)</w:t>
       </w:r>
     </w:p>
     <w:p/>
@@ -739,19 +635,7 @@
         <w:rPr>
           <w:sz w:val="24"/>
         </w:rPr>
-        <w:t>Elements are organized on the periodic table in a way that reflects their properties. The periodic table has not always looked as it does today. Early scientists tried different ways to organize elements, but it wa</w:t>
-      </w:r>
-      <w:r>
-        <w:rPr>
-          <w:sz w:val="24"/>
-        </w:rPr>
-        <w:t>sn’t until Dmitri Mendeleev’s work that a clear pattern emerged. Mendeleev arranged elements by increasing atomic weight and grouped them by similar chemical properties. He even left spaces for elements that hadn’t been discovered yet, predicting their pro</w:t>
-      </w:r>
-      <w:r>
-        <w:rPr>
-          <w:sz w:val="24"/>
-        </w:rPr>
-        <w:t>perties based on their position.</w:t>
+        <w:t>Elements are organized on the periodic table in a way that reflects their properties. The periodic table has not always looked as it does today. Early scientists tried different ways to organize elements, but it wasn’t until Dmitri Mendeleev’s work that a clear pattern emerged. Mendeleev arranged elements by increasing atomic weight and grouped them by similar chemical properties. He even left spaces for elements that hadn’t been discovered yet, predicting their properties based on their position.</w:t>
       </w:r>
     </w:p>
     <w:p/>
@@ -760,13 +644,7 @@
         <w:rPr>
           <w:sz w:val="24"/>
         </w:rPr>
-        <w:t xml:space="preserve">Later, Henry Moseley discovered that organizing elements by atomic number, rather than atomic weight, made more sense. Atomic number is the number of protons in an atom, and this arrangement corrected some inconsistencies </w:t>
-      </w:r>
-      <w:r>
-        <w:rPr>
-          <w:sz w:val="24"/>
-        </w:rPr>
-        <w:t>in Mendeleev’s table. Today, the modern periodic table is organized by atomic number, and elements with similar properties are placed in vertical columns called groups.</w:t>
+        <w:t>Later, Henry Moseley discovered that organizing elements by atomic number, rather than atomic weight, made more sense. Atomic number is the number of protons in an atom, and this arrangement corrected some inconsistencies in Mendeleev’s table. Today, the modern periodic table is organized by atomic number, and elements with similar properties are placed in vertical columns called groups.</w:t>
       </w:r>
     </w:p>
     <w:p/>
@@ -797,13 +675,7 @@
         <w:rPr>
           <w:sz w:val="24"/>
         </w:rPr>
-        <w:t>-</w:t>
-      </w:r>
-      <w:r>
-        <w:rPr>
-          <w:sz w:val="24"/>
-        </w:rPr>
-        <w:t xml:space="preserve"> </w:t>
+        <w:t xml:space="preserve">- </w:t>
       </w:r>
       <w:r>
         <w:rPr>
@@ -824,13 +696,7 @@
         <w:rPr>
           <w:sz w:val="24"/>
         </w:rPr>
-        <w:t>2. How did Moseley’s discovery change the way the peri</w:t>
-      </w:r>
-      <w:r>
-        <w:rPr>
-          <w:sz w:val="24"/>
-        </w:rPr>
-        <w:t>odic table was organized?</w:t>
+        <w:t>2. How did Moseley’s discovery change the way the periodic table was organized?</w:t>
       </w:r>
     </w:p>
     <w:p>
@@ -859,13 +725,7 @@
         <w:rPr>
           <w:sz w:val="24"/>
         </w:rPr>
-        <w:t>3. What information</w:t>
-      </w:r>
-      <w:r>
-        <w:rPr>
-          <w:sz w:val="24"/>
-        </w:rPr>
-        <w:t xml:space="preserve"> can we predict about an element based on its position on the periodic table?</w:t>
+        <w:t>3. What information can we predict about an element based on its position on the periodic table?</w:t>
       </w:r>
     </w:p>
     <w:p>
@@ -885,13 +745,7 @@
         <w:rPr>
           <w:sz w:val="24"/>
         </w:rPr>
-        <w:t>: We can predict an element’s reactivity, its state of matter at room temperature, and whether it is a metal, nonmetal, or metalloid. We can also predict how it will comb</w:t>
-      </w:r>
-      <w:r>
-        <w:rPr>
-          <w:sz w:val="24"/>
-        </w:rPr>
-        <w:t>ine with other elements to form compounds.</w:t>
+        <w:t>: We can predict an element’s reactivity, its state of matter at room temperature, and whether it is a metal, nonmetal, or metalloid. We can also predict how it will combine with other elements to form compounds.</w:t>
       </w:r>
     </w:p>
     <w:p/>
@@ -947,13 +801,7 @@
         <w:rPr>
           <w:sz w:val="24"/>
         </w:rPr>
-        <w:t xml:space="preserve">: Moseley discovered that elements should be </w:t>
-      </w:r>
-      <w:r>
-        <w:rPr>
-          <w:sz w:val="24"/>
-        </w:rPr>
-        <w:t>arranged by their atomic number, not atomic weight.</w:t>
+        <w:t>: Moseley discovered that elements should be arranged by their atomic number, not atomic weight.</w:t>
       </w:r>
     </w:p>
     <w:p/>
@@ -982,13 +830,7 @@
         <w:rPr>
           <w:sz w:val="24"/>
         </w:rPr>
-        <w:t>: Mendeleev organized elements by their atomic weight and observed patterns in their pro</w:t>
-      </w:r>
-      <w:r>
-        <w:rPr>
-          <w:sz w:val="24"/>
-        </w:rPr>
-        <w:t>perties. He left gaps for elements that had not yet been discovered and predicted their properties based on the trends he saw.</w:t>
+        <w:t>: Mendeleev organized elements by their atomic weight and observed patterns in their properties. He left gaps for elements that had not yet been discovered and predicted their properties based on the trends he saw.</w:t>
       </w:r>
     </w:p>
     <w:p/>
@@ -1017,13 +859,7 @@
         <w:rPr>
           <w:sz w:val="24"/>
         </w:rPr>
-        <w:t>: The modern periodic table is more accurate be</w:t>
-      </w:r>
-      <w:r>
-        <w:rPr>
-          <w:sz w:val="24"/>
-        </w:rPr>
-        <w:t>cause it is organized by atomic number, which reflects the actual structure of atoms, rather than atomic weight, which can vary among isotopes.</w:t>
+        <w:t>: The modern periodic table is more accurate because it is organized by atomic number, which reflects the actual structure of atoms, rather than atomic weight, which can vary among isotopes.</w:t>
       </w:r>
     </w:p>
     <w:p/>
@@ -1063,33 +899,15 @@
         <w:rPr>
           <w:sz w:val="26"/>
         </w:rPr>
-        <w:t xml:space="preserve"> The Early Development of the Periodic</w:t>
-      </w:r>
-      <w:r>
-        <w:rPr>
-          <w:sz w:val="26"/>
-        </w:rPr>
-        <w:t xml:space="preserve"> Table</w:t>
-      </w:r>
-    </w:p>
-    <w:p>
-      <w:r>
-        <w:rPr>
-          <w:sz w:val="24"/>
-        </w:rPr>
-        <w:t>D</w:t>
-      </w:r>
-      <w:r>
-        <w:rPr>
-          <w:sz w:val="24"/>
-        </w:rPr>
-        <w:t xml:space="preserve">uring the 1800s, scientists had discovered many elements, but there was no clear system to organize them. They knew that certain elements had similar properties, but they didn’t understand why. Several attempts were made to organize the elements, </w:t>
-      </w:r>
-      <w:r>
-        <w:rPr>
-          <w:sz w:val="24"/>
-        </w:rPr>
-        <w:t>but none of them worked well until Dmitri Mendeleev, a Russian chemist, made his breakthrough.</w:t>
+        <w:t xml:space="preserve"> The Early Development of the Periodic Table</w:t>
+      </w:r>
+    </w:p>
+    <w:p>
+      <w:r>
+        <w:rPr>
+          <w:sz w:val="24"/>
+        </w:rPr>
+        <w:t>During the 1800s, scientists had discovered many elements, but there was no clear system to organize them. They knew that certain elements had similar properties, but they didn’t understand why. Several attempts were made to organize the elements, but none of them worked well until Dmitri Mendeleev, a Russian chemist, made his breakthrough.</w:t>
       </w:r>
     </w:p>
     <w:p/>
@@ -1110,13 +928,7 @@
         <w:rPr>
           <w:sz w:val="24"/>
         </w:rPr>
-        <w:t xml:space="preserve">. He noticed that when elements were arranged in this way, certain properties </w:t>
-      </w:r>
-      <w:r>
-        <w:rPr>
-          <w:sz w:val="24"/>
-        </w:rPr>
-        <w:t xml:space="preserve">repeated at regular intervals, or “periods.” This repeating pattern is called </w:t>
+        <w:t xml:space="preserve">. He noticed that when elements were arranged in this way, certain properties repeated at regular intervals, or “periods.” This repeating pattern is called </w:t>
       </w:r>
       <w:r>
         <w:rPr>
@@ -1135,13 +947,7 @@
           <w:sz w:val="24"/>
         </w:rPr>
         <w:lastRenderedPageBreak/>
-        <w:t>elements that hadn’</w:t>
-      </w:r>
-      <w:r>
-        <w:rPr>
-          <w:sz w:val="24"/>
-        </w:rPr>
-        <w:t>t yet been discovered. For example, he predicted the properties of elements like gallium and germanium before they were found.</w:t>
+        <w:t>elements that hadn’t yet been discovered. For example, he predicted the properties of elements like gallium and germanium before they were found.</w:t>
       </w:r>
     </w:p>
     <w:p/>
@@ -1162,13 +968,7 @@
         <w:rPr>
           <w:sz w:val="24"/>
         </w:rPr>
-        <w:t>Mendeleev’s predictions were based on the gaps he left in his table. He knew that if elements followe</w:t>
-      </w:r>
-      <w:r>
-        <w:rPr>
-          <w:sz w:val="24"/>
-        </w:rPr>
-        <w:t>d a repeating pattern, then there must be elements missing from the known list. When gallium and germanium were discovered, their properties matched Mendeleev’s predictions almost perfectly, which confirmed the accuracy of his table.</w:t>
+        <w:t>Mendeleev’s predictions were based on the gaps he left in his table. He knew that if elements followed a repeating pattern, then there must be elements missing from the known list. When gallium and germanium were discovered, their properties matched Mendeleev’s predictions almost perfectly, which confirmed the accuracy of his table.</w:t>
       </w:r>
     </w:p>
     <w:p/>
@@ -1180,13 +980,7 @@
         <w:rPr>
           <w:sz w:val="26"/>
         </w:rPr>
-        <w:t xml:space="preserve"> Moseley’s Contribut</w:t>
-      </w:r>
-      <w:r>
-        <w:rPr>
-          <w:sz w:val="26"/>
-        </w:rPr>
-        <w:t>ion</w:t>
+        <w:t xml:space="preserve"> Moseley’s Contribution</w:t>
       </w:r>
     </w:p>
     <w:p/>
@@ -1195,13 +989,7 @@
         <w:rPr>
           <w:sz w:val="24"/>
         </w:rPr>
-        <w:t xml:space="preserve">Though Mendeleev’s table was groundbreaking, it wasn’t perfect. Some elements didn’t fit well when ordered by atomic mass. For example, iodine has a lower atomic mass than tellurium, but its chemical properties are more similar to fluorine, chlorine, </w:t>
-      </w:r>
-      <w:r>
-        <w:rPr>
-          <w:sz w:val="24"/>
-        </w:rPr>
-        <w:t>and bromine, so it should be placed with those elements.</w:t>
+        <w:t>Though Mendeleev’s table was groundbreaking, it wasn’t perfect. Some elements didn’t fit well when ordered by atomic mass. For example, iodine has a lower atomic mass than tellurium, but its chemical properties are more similar to fluorine, chlorine, and bromine, so it should be placed with those elements.</w:t>
       </w:r>
     </w:p>
     <w:p/>
@@ -1234,13 +1022,7 @@
         <w:rPr>
           <w:sz w:val="24"/>
         </w:rPr>
-        <w:t xml:space="preserve"> that we use today, where elements are arranged by increasing atomic number. This</w:t>
-      </w:r>
-      <w:r>
-        <w:rPr>
-          <w:sz w:val="24"/>
-        </w:rPr>
-        <w:t xml:space="preserve"> fixed the problems with Mendeleev’s table and created an accurate, reliable way to organize the elements.</w:t>
+        <w:t xml:space="preserve"> that we use today, where elements are arranged by increasing atomic number. This fixed the problems with Mendeleev’s table and created an accurate, reliable way to organize the elements.</w:t>
       </w:r>
     </w:p>
     <w:p/>
@@ -1285,13 +1067,7 @@
         <w:rPr>
           <w:sz w:val="24"/>
         </w:rPr>
-        <w:t>. Elements in the same group ha</w:t>
-      </w:r>
-      <w:r>
-        <w:rPr>
-          <w:sz w:val="24"/>
-        </w:rPr>
-        <w:t>ve similar chemical properties because they have the same number of electrons in their outer energy levels. This is why sodium, magnesium, and calcium, which are all used in road salts, belong to different groups but still show related behaviors.</w:t>
+        <w:t>. Elements in the same group have similar chemical properties because they have the same number of electrons in their outer energy levels. This is why sodium, magnesium, and calcium, which are all used in road salts, belong to different groups but still show related behaviors.</w:t>
       </w:r>
     </w:p>
     <w:p/>
@@ -1301,13 +1077,7 @@
           <w:sz w:val="24"/>
         </w:rPr>
         <w:lastRenderedPageBreak/>
-        <w:t>The peri</w:t>
-      </w:r>
-      <w:r>
-        <w:rPr>
-          <w:sz w:val="24"/>
-        </w:rPr>
-        <w:t>odic table helps scientists understand the properties of elements and predict how they will react with others. It is a powerful tool because it organizes elements in a way that reflects their atomic structure and properties.</w:t>
+        <w:t>The periodic table helps scientists understand the properties of elements and predict how they will react with others. It is a powerful tool because it organizes elements in a way that reflects their atomic structure and properties.</w:t>
       </w:r>
     </w:p>
     <w:p/>
@@ -1363,13 +1133,7 @@
         <w:rPr>
           <w:sz w:val="24"/>
         </w:rPr>
-        <w:t>Potassium is located in Group 1 of the periodic table, which contains</w:t>
-      </w:r>
-      <w:r>
-        <w:rPr>
-          <w:sz w:val="24"/>
-        </w:rPr>
-        <w:t xml:space="preserve"> the alkali metals. Elements in this group are highly reactive metals. Therefore, potassium is a metal. Its position in Group 1 indicates that it has one electron in its outer energy level, which it readily loses in chemical reactions.</w:t>
+        <w:t>Potassium is located in Group 1 of the periodic table, which contains the alkali metals. Elements in this group are highly reactive metals. Therefore, potassium is a metal. Its position in Group 1 indicates that it has one electron in its outer energy level, which it readily loses in chemical reactions.</w:t>
       </w:r>
     </w:p>
     <w:p/>
@@ -1442,13 +1206,7 @@
         <w:rPr>
           <w:sz w:val="24"/>
         </w:rPr>
-        <w:t>Chlorine is located in Group 17, also known as th</w:t>
-      </w:r>
-      <w:r>
-        <w:rPr>
-          <w:sz w:val="24"/>
-        </w:rPr>
-        <w:t>e halogens. Elements in this group are more likely to gain one electron to achieve a full outer energy level. Therefore, chlorine is more likely to gain an electron in reactions.</w:t>
+        <w:t>Chlorine is located in Group 17, also known as the halogens. Elements in this group are more likely to gain one electron to achieve a full outer energy level. Therefore, chlorine is more likely to gain an electron in reactions.</w:t>
       </w:r>
     </w:p>
     <w:p/>
@@ -1459,13 +1217,7 @@
         <w:rPr>
           <w:sz w:val="24"/>
         </w:rPr>
-        <w:t xml:space="preserve">This concludes the detailed lesson plan for "The Development of the </w:t>
-      </w:r>
-      <w:r>
-        <w:rPr>
-          <w:sz w:val="24"/>
-        </w:rPr>
-        <w:t>Periodic Table."</w:t>
+        <w:t>This concludes the detailed lesson plan for "The Development of the Periodic Table."</w:t>
       </w:r>
     </w:p>
     <w:p/>
@@ -1511,13 +1263,7 @@
         <w:rPr>
           <w:sz w:val="24"/>
         </w:rPr>
-        <w:t>Answer</w:t>
-      </w:r>
-      <w:r>
-        <w:rPr>
-          <w:sz w:val="24"/>
-        </w:rPr>
-        <w:t>: An element is a pure substance that cannot be broken down into simpler substances by chemical means. It consists of only one type of atom.</w:t>
+        <w:t>Answer: An element is a pure substance that cannot be broken down into simpler substances by chemical means. It consists of only one type of atom.</w:t>
       </w:r>
     </w:p>
     <w:p>
@@ -1539,19 +1285,7 @@
         <w:rPr>
           <w:sz w:val="24"/>
         </w:rPr>
-        <w:t>Answer</w:t>
-      </w:r>
-      <w:r>
-        <w:rPr>
-          <w:sz w:val="24"/>
-        </w:rPr>
-        <w:t>: A compound is made u</w:t>
-      </w:r>
-      <w:r>
-        <w:rPr>
-          <w:sz w:val="24"/>
-        </w:rPr>
-        <w:t>p of two or more elements chemically combined in a fixed ratio, while a mixture is a combination of two or more substances that are not chemically bonded and can be separated by physical methods.</w:t>
+        <w:t>Answer: A compound is made up of two or more elements chemically combined in a fixed ratio, while a mixture is a combination of two or more substances that are not chemically bonded and can be separated by physical methods.</w:t>
       </w:r>
     </w:p>
     <w:p/>
@@ -1566,27 +1300,15 @@
         <w:rPr>
           <w:sz w:val="24"/>
         </w:rPr>
-        <w:t>: If you are given a sample of saltwater, ho</w:t>
-      </w:r>
-      <w:r>
-        <w:rPr>
-          <w:sz w:val="24"/>
-        </w:rPr>
-        <w:t>w would you separate the salt from the water?</w:t>
-      </w:r>
-    </w:p>
-    <w:p>
-      <w:r>
-        <w:rPr>
-          <w:sz w:val="24"/>
-        </w:rPr>
-        <w:t>Answer</w:t>
-      </w:r>
-      <w:r>
-        <w:rPr>
-          <w:sz w:val="24"/>
-        </w:rPr>
-        <w:t>: You can separate salt from water through evaporation. By heating the saltwater solution, the water will evaporate, leaving the salt behind.</w:t>
+        <w:t>: If you are given a sample of saltwater, how would you separate the salt from the water?</w:t>
+      </w:r>
+    </w:p>
+    <w:p>
+      <w:r>
+        <w:rPr>
+          <w:sz w:val="24"/>
+        </w:rPr>
+        <w:t>Answer: You can separate salt from water through evaporation. By heating the saltwater solution, the water will evaporate, leaving the salt behind.</w:t>
       </w:r>
     </w:p>
     <w:p/>
@@ -1607,13 +1329,7 @@
         <w:rPr>
           <w:sz w:val="24"/>
         </w:rPr>
-        <w:t>Let’s take your understanding fur</w:t>
-      </w:r>
-      <w:r>
-        <w:rPr>
-          <w:sz w:val="24"/>
-        </w:rPr>
-        <w:t>ther! Try these mini-tasks and open-ended questions to deepen your thinking.</w:t>
+        <w:t>Let’s take your understanding further! Try these mini-tasks and open-ended questions to deepen your thinking.</w:t>
       </w:r>
     </w:p>
     <w:p/>
@@ -1640,25 +1356,7 @@
         <w:rPr>
           <w:sz w:val="24"/>
         </w:rPr>
-        <w:t>Answer</w:t>
-      </w:r>
-      <w:r>
-        <w:rPr>
-          <w:sz w:val="24"/>
-        </w:rPr>
-        <w:t>: If water were H3O</w:t>
-      </w:r>
-      <w:r>
-        <w:rPr>
-          <w:sz w:val="24"/>
-        </w:rPr>
-        <w:t xml:space="preserve"> instead of H2O, its physical and chemical properties would change. The molecular structure would be different, which could affect its boiling point, freezing point, and how it interacts with living organisms. Life as we know it might not exist because man</w:t>
-      </w:r>
-      <w:r>
-        <w:rPr>
-          <w:sz w:val="24"/>
-        </w:rPr>
-        <w:t>y biological processes depend on water's current properties.</w:t>
+        <w:t>Answer: If water were H3O instead of H2O, its physical and chemical properties would change. The molecular structure would be different, which could affect its boiling point, freezing point, and how it interacts with living organisms. Life as we know it might not exist because many biological processes depend on water's current properties.</w:t>
       </w:r>
     </w:p>
     <w:p/>
@@ -1684,19 +1382,7 @@
         <w:rPr>
           <w:sz w:val="24"/>
         </w:rPr>
-        <w:t>Answer</w:t>
-      </w:r>
-      <w:r>
-        <w:rPr>
-          <w:sz w:val="24"/>
-        </w:rPr>
-        <w:t>: One real-life example of separating mixtures is water purification. In water treatme</w:t>
-      </w:r>
-      <w:r>
-        <w:rPr>
-          <w:sz w:val="24"/>
-        </w:rPr>
-        <w:t>nt plants, various methods like filtration, sedimentation, and distillation are used to remove impurities and make water safe for drinking. This separation is crucial for providing clean water to communities.</w:t>
+        <w:t>Answer: One real-life example of separating mixtures is water purification. In water treatment plants, various methods like filtration, sedimentation, and distillation are used to remove impurities and make water safe for drinking. This separation is crucial for providing clean water to communities.</w:t>
       </w:r>
     </w:p>
     <w:p/>
@@ -1713,13 +1399,7 @@
         <w:rPr>
           <w:sz w:val="24"/>
         </w:rPr>
-        <w:t>: Propose a method to separate</w:t>
-      </w:r>
-      <w:r>
-        <w:rPr>
-          <w:sz w:val="24"/>
-        </w:rPr>
-        <w:t xml:space="preserve"> a mixture of iron filings, sand, and salt. Describe the steps.</w:t>
+        <w:t>: Propose a method to separate a mixture of iron filings, sand, and salt. Describe the steps.</w:t>
       </w:r>
     </w:p>
     <w:p/>
@@ -1728,13 +1408,7 @@
         <w:rPr>
           <w:sz w:val="24"/>
         </w:rPr>
-        <w:t>Answer</w:t>
-      </w:r>
-      <w:r>
-        <w:rPr>
-          <w:sz w:val="24"/>
-        </w:rPr>
-        <w:t>: Here’s one way to separate the mixture:</w:t>
+        <w:t>Answer: Here’s one way to separate the mixture:</w:t>
       </w:r>
     </w:p>
     <w:p>
@@ -1758,13 +1432,7 @@
         <w:rPr>
           <w:sz w:val="24"/>
         </w:rPr>
-        <w:t>3. Filter t</w:t>
-      </w:r>
-      <w:r>
-        <w:rPr>
-          <w:sz w:val="24"/>
-        </w:rPr>
-        <w:t>he mixture to separate the sand from the saltwater.</w:t>
+        <w:t>3. Filter the mixture to separate the sand from the saltwater.</w:t>
       </w:r>
     </w:p>
     <w:p>
@@ -1811,13 +1479,7 @@
         <w:rPr>
           <w:sz w:val="24"/>
         </w:rPr>
-        <w:t>: Should humans focus more on recycling compounds (e.g., plastics) ve</w:t>
-      </w:r>
-      <w:r>
-        <w:rPr>
-          <w:sz w:val="24"/>
-        </w:rPr>
-        <w:t>rsus reducing the production of new materials?</w:t>
+        <w:t>: Should humans focus more on recycling compounds (e.g., plastics) versus reducing the production of new materials?</w:t>
       </w:r>
     </w:p>
     <w:p/>
@@ -1856,13 +1518,7 @@
         <w:rPr>
           <w:sz w:val="24"/>
         </w:rPr>
-        <w:t xml:space="preserve">- Reusing materials can save </w:t>
-      </w:r>
-      <w:r>
-        <w:rPr>
-          <w:sz w:val="24"/>
-        </w:rPr>
-        <w:t>energy compared to creating new products from raw materials.</w:t>
+        <w:t>- Reusing materials can save energy compared to creating new products from raw materials.</w:t>
       </w:r>
     </w:p>
     <w:p/>
@@ -1893,13 +1549,7 @@
         <w:rPr>
           <w:sz w:val="24"/>
         </w:rPr>
-        <w:t xml:space="preserve">- Focusing on reduction encourages sustainability and </w:t>
-      </w:r>
-      <w:r>
-        <w:rPr>
-          <w:sz w:val="24"/>
-        </w:rPr>
-        <w:t>lessens dependency on non-renewable resources.</w:t>
+        <w:t>- Focusing on reduction encourages sustainability and lessens dependency on non-renewable resources.</w:t>
       </w:r>
     </w:p>
     <w:p>
@@ -1955,13 +1605,7 @@
         <w:rPr>
           <w:sz w:val="24"/>
         </w:rPr>
-        <w:t>A</w:t>
-      </w:r>
-      <w:r>
-        <w:rPr>
-          <w:sz w:val="24"/>
-        </w:rPr>
-        <w:t>) Gold</w:t>
+        <w:t>A) Gold</w:t>
       </w:r>
     </w:p>
     <w:p>
@@ -2031,13 +1675,7 @@
         <w:rPr>
           <w:sz w:val="24"/>
         </w:rPr>
-        <w:t>: What method can be used to separate salt from</w:t>
-      </w:r>
-      <w:r>
-        <w:rPr>
-          <w:sz w:val="24"/>
-        </w:rPr>
-        <w:t xml:space="preserve"> water?</w:t>
+        <w:t>: What method can be used to separate salt from water?</w:t>
       </w:r>
     </w:p>
     <w:p>
@@ -2115,13 +1753,7 @@
         <w:rPr>
           <w:sz w:val="24"/>
         </w:rPr>
-        <w:t xml:space="preserve">: A mixture is different </w:t>
-      </w:r>
-      <w:r>
-        <w:rPr>
-          <w:sz w:val="24"/>
-        </w:rPr>
-        <w:t>from a compound because:</w:t>
+        <w:t>: A mixture is different from a compound because:</w:t>
       </w:r>
     </w:p>
     <w:p>
@@ -2199,13 +1831,7 @@
         <w:rPr>
           <w:sz w:val="24"/>
         </w:rPr>
-        <w:t>: Which of the follow</w:t>
-      </w:r>
-      <w:r>
-        <w:rPr>
-          <w:sz w:val="24"/>
-        </w:rPr>
-        <w:t>ing is an example of a physical change?</w:t>
+        <w:t>: Which of the following is an example of a physical change?</w:t>
       </w:r>
     </w:p>
     <w:p>
@@ -2266,13 +1892,7 @@
         <w:rPr>
           <w:sz w:val="24"/>
         </w:rPr>
-        <w:t>: Dissolving sugar in water is a physical change because no new substance is for</w:t>
-      </w:r>
-      <w:r>
-        <w:rPr>
-          <w:sz w:val="24"/>
-        </w:rPr>
-        <w:t>med, and the sugar can be recovered by evaporating the water.</w:t>
+        <w:t>: Dissolving sugar in water is a physical change because no new substance is formed, and the sugar can be recovered by evaporating the water.</w:t>
       </w:r>
     </w:p>
     <w:p/>
@@ -2307,19 +1927,35 @@
         <w:rPr>
           <w:sz w:val="24"/>
         </w:rPr>
-        <w:t>Answer</w:t>
-      </w:r>
-      <w:r>
-        <w:rPr>
-          <w:sz w:val="24"/>
-        </w:rPr>
-        <w:t xml:space="preserve">: A homogeneous mixture has the same composition throughout, </w:t>
-      </w:r>
-      <w:r>
-        <w:rPr>
-          <w:sz w:val="24"/>
-        </w:rPr>
-        <w:t>and its components are evenly distributed, like salt dissolved in water. A heterogeneous mixture has visibly different parts and uneven composition, like a salad where you can see the individual ingredients.</w:t>
+        <w:t>Answer: A homogeneous mixture has the same composition throughout, and its components are evenly distributed, like salt dissolved in water. A heterogeneous mixture has visibly different parts and uneven composition, like a salad where you can see the individual ingredients.</w:t>
+      </w:r>
+    </w:p>
+    <w:p/>
+    <w:p>
+      <w:bookmarkStart w:id="0" w:name="_GoBack"/>
+      <w:bookmarkEnd w:id="0"/>
+    </w:p>
+    <w:p>
+      <w:r>
+        <w:rPr>
+          <w:b/>
+        </w:rPr>
+        <w:t>Question 2</w:t>
+      </w:r>
+      <w:r>
+        <w:rPr>
+          <w:sz w:val="24"/>
+        </w:rPr>
+        <w:t>: Describe how the periodic table is organized and explain why elements in the same group have similar chemical properties.</w:t>
+      </w:r>
+    </w:p>
+    <w:p/>
+    <w:p>
+      <w:r>
+        <w:rPr>
+          <w:sz w:val="24"/>
+        </w:rPr>
+        <w:t>Answer: The periodic table is organized by increasing atomic number. Elements are arranged in rows (periods) based on their number of electron shells and in columns (groups) based on similar chemical properties. Elements in the same group have similar properties because they have the same number of valence electrons, which affects how they bond with other elements.</w:t>
       </w:r>
     </w:p>
     <w:p/>
@@ -2330,19 +1966,13 @@
         <w:rPr>
           <w:b/>
         </w:rPr>
-        <w:t>Question 2</w:t>
-      </w:r>
-      <w:r>
-        <w:rPr>
-          <w:sz w:val="24"/>
-        </w:rPr>
-        <w:t>: Describe how the periodic tabl</w:t>
-      </w:r>
-      <w:r>
-        <w:rPr>
-          <w:sz w:val="24"/>
-        </w:rPr>
-        <w:t>e is organized and explain why elements in the same group have similar chemical properties.</w:t>
+        <w:t>Question 3</w:t>
+      </w:r>
+      <w:r>
+        <w:rPr>
+          <w:sz w:val="24"/>
+        </w:rPr>
+        <w:t>: How can you separate a mixture of oil and water? Explain the process.</w:t>
       </w:r>
     </w:p>
     <w:p/>
@@ -2351,19 +1981,7 @@
         <w:rPr>
           <w:sz w:val="24"/>
         </w:rPr>
-        <w:t>Answer</w:t>
-      </w:r>
-      <w:r>
-        <w:rPr>
-          <w:sz w:val="24"/>
-        </w:rPr>
-        <w:t>: The periodic table is organized by increasing atomic number. Elements are arranged in rows (periods) based on their number of electron shells and in colu</w:t>
-      </w:r>
-      <w:r>
-        <w:rPr>
-          <w:sz w:val="24"/>
-        </w:rPr>
-        <w:t>mns (groups) based on similar chemical properties. Elements in the same group have similar properties because they have the same number of valence electrons, which affects how they bond with other elements.</w:t>
+        <w:t>Answer: You can separate a mixture of oil and water through decantation or using a separating funnel. Since oil is less dense than water, it will float on top. Using a separating funnel, the water can be drained from the bottom, leaving the oil behind.</w:t>
       </w:r>
     </w:p>
     <w:p/>
@@ -2374,19 +1992,14 @@
         <w:rPr>
           <w:b/>
         </w:rPr>
-        <w:t>Question 3</w:t>
-      </w:r>
-      <w:r>
-        <w:rPr>
-          <w:sz w:val="24"/>
-        </w:rPr>
-        <w:t xml:space="preserve">: How can you separate a mixture </w:t>
-      </w:r>
-      <w:r>
-        <w:rPr>
-          <w:sz w:val="24"/>
-        </w:rPr>
-        <w:t>of oil and water? Explain the process.</w:t>
+        <w:lastRenderedPageBreak/>
+        <w:t>Question 4</w:t>
+      </w:r>
+      <w:r>
+        <w:rPr>
+          <w:sz w:val="24"/>
+        </w:rPr>
+        <w:t>: Why is it important to understand the differences between elements, compounds, and mixtures in chemistry?</w:t>
       </w:r>
     </w:p>
     <w:p/>
@@ -2395,184 +2008,103 @@
         <w:rPr>
           <w:sz w:val="24"/>
         </w:rPr>
-        <w:t>Answer</w:t>
-      </w:r>
-      <w:r>
-        <w:rPr>
-          <w:sz w:val="24"/>
-        </w:rPr>
-        <w:t>: You can separate a mixture of oil and water through decantation or using a separating funnel. Since oil is less dense than water, it will float on top. Using a separating funnel, the water can be drained fr</w:t>
-      </w:r>
-      <w:r>
-        <w:rPr>
-          <w:sz w:val="24"/>
-        </w:rPr>
-        <w:t>om the bottom, leaving the oil behind.</w:t>
+        <w:t>Answer: Understanding the differences helps us know how substances interact, how to separate them, and how to use them in practical applications. For example, knowing whether a substance is a compound or a mixture tells us what methods we can use to break it down or combine it with other substances.</w:t>
       </w:r>
     </w:p>
     <w:p/>
     <w:p/>
     <w:p/>
     <w:p>
+      <w:pPr>
+        <w:pStyle w:val="Heading3"/>
+      </w:pPr>
+      <w:r>
+        <w:rPr>
+          <w:sz w:val="26"/>
+        </w:rPr>
+        <w:t>13. Extend (Beyond the Lesson)</w:t>
+      </w:r>
+    </w:p>
+    <w:p/>
+    <w:p>
+      <w:r>
+        <w:rPr>
+          <w:sz w:val="24"/>
+        </w:rPr>
+        <w:t>Now that you’ve mastered the basics, here are some additional tasks and challenges to take your understanding even further.</w:t>
+      </w:r>
+    </w:p>
+    <w:p>
       <w:r>
         <w:rPr>
           <w:b/>
         </w:rPr>
-        <w:lastRenderedPageBreak/>
-        <w:t>Question 4</w:t>
-      </w:r>
-      <w:r>
-        <w:rPr>
-          <w:sz w:val="24"/>
-        </w:rPr>
-        <w:t>: Why is it important to understand the differences between elements, compounds, and mixtures in chemistry?</w:t>
-      </w:r>
-    </w:p>
-    <w:p/>
-    <w:p>
-      <w:r>
-        <w:rPr>
-          <w:sz w:val="24"/>
-        </w:rPr>
-        <w:t>Answer</w:t>
-      </w:r>
-      <w:r>
-        <w:rPr>
-          <w:sz w:val="24"/>
-        </w:rPr>
-        <w:t>: Understanding the differences helps us know how substances interact, how to separa</w:t>
-      </w:r>
-      <w:r>
-        <w:rPr>
-          <w:sz w:val="24"/>
-        </w:rPr>
-        <w:t>te them, and how to use them in practical applications. For example, knowing whether a substance is a compound or a mixture tells us what methods we can use to break it down or combine it with other substances.</w:t>
+        <w:t>Task 1</w:t>
+      </w:r>
+      <w:r>
+        <w:rPr>
+          <w:sz w:val="24"/>
+        </w:rPr>
+        <w:t>: Research the importance of separating mixtures in the food industry. How are mixtures like milk or fruit juices processed to ensure they are safe for consumption?</w:t>
+      </w:r>
+    </w:p>
+    <w:p>
+      <w:r>
+        <w:rPr>
+          <w:b/>
+        </w:rPr>
+        <w:t>Task 2</w:t>
+      </w:r>
+      <w:r>
+        <w:rPr>
+          <w:sz w:val="24"/>
+        </w:rPr>
+        <w:t>: Investigate how scientists separate gases from the air to produce products like liquid nitrogen or oxygen for medical purposes. Write a short report on the process used.</w:t>
+      </w:r>
+    </w:p>
+    <w:p>
+      <w:r>
+        <w:rPr>
+          <w:b/>
+        </w:rPr>
+        <w:t>Task 3</w:t>
+      </w:r>
+      <w:r>
+        <w:rPr>
+          <w:sz w:val="24"/>
+        </w:rPr>
+        <w:t>: Real-World Application: Imagine you are an environmental scientist tasked with cleaning up an oil spill. Design a method for separating the oil from seawater and explain your process</w:t>
+      </w:r>
+      <w:r>
+        <w:rPr>
+          <w:sz w:val="24"/>
+        </w:rPr>
+        <w:t>.</w:t>
+      </w:r>
+    </w:p>
+    <w:p>
+      <w:r>
+        <w:rPr>
+          <w:b/>
+        </w:rPr>
+        <w:t>Task 4</w:t>
+      </w:r>
+      <w:r>
+        <w:rPr>
+          <w:sz w:val="24"/>
+        </w:rPr>
+        <w:t>: Spaced Practice: Over the next few weeks, revisit the concepts of mixtures and compounds by completing short quizzes or flashcard activities. This will reinforce your understanding and help you retain the information over time.</w:t>
       </w:r>
     </w:p>
     <w:p/>
     <w:p/>
     <w:p/>
     <w:p>
-      <w:pPr>
-        <w:pStyle w:val="Heading3"/>
-      </w:pPr>
-      <w:r>
-        <w:rPr>
-          <w:sz w:val="26"/>
-        </w:rPr>
-        <w:t>13. Extend (Beyond the Lesson)</w:t>
-      </w:r>
-    </w:p>
-    <w:p/>
-    <w:p>
-      <w:r>
-        <w:rPr>
-          <w:sz w:val="24"/>
-        </w:rPr>
-        <w:t xml:space="preserve">Now </w:t>
-      </w:r>
-      <w:r>
-        <w:rPr>
-          <w:sz w:val="24"/>
-        </w:rPr>
-        <w:t>that you’ve mastered the basics, here are some additional tasks and challenges to take your understanding even further.</w:t>
-      </w:r>
-    </w:p>
-    <w:p>
-      <w:r>
-        <w:rPr>
-          <w:b/>
-        </w:rPr>
-        <w:t>Task 1</w:t>
-      </w:r>
-      <w:r>
-        <w:rPr>
-          <w:sz w:val="24"/>
-        </w:rPr>
-        <w:t xml:space="preserve">: Research the importance of separating mixtures in the food industry. How are mixtures like milk or fruit juices processed </w:t>
-      </w:r>
-      <w:r>
-        <w:rPr>
-          <w:sz w:val="24"/>
-        </w:rPr>
-        <w:t>to ensure they are safe for consumption?</w:t>
-      </w:r>
-    </w:p>
-    <w:p>
-      <w:r>
-        <w:rPr>
-          <w:b/>
-        </w:rPr>
-        <w:t>Task 2</w:t>
-      </w:r>
-      <w:r>
-        <w:rPr>
-          <w:sz w:val="24"/>
-        </w:rPr>
-        <w:t>: Investigate how scientists separate gases from the air to produce products like liquid nitrogen or oxygen for medical purposes. Write a short report on the process used.</w:t>
-      </w:r>
-    </w:p>
-    <w:p>
-      <w:r>
-        <w:rPr>
-          <w:b/>
-        </w:rPr>
-        <w:t>Task 3</w:t>
-      </w:r>
-      <w:r>
-        <w:rPr>
-          <w:sz w:val="24"/>
-        </w:rPr>
-        <w:t>: Real-World Applic</w:t>
-      </w:r>
-      <w:r>
-        <w:rPr>
-          <w:sz w:val="24"/>
-        </w:rPr>
-        <w:t>ation: Imagine you are an environmental scientist tasked with cleaning up an oil spill. Design a method for separating the oil from seawater and explain your process</w:t>
-      </w:r>
-      <w:r>
-        <w:rPr>
-          <w:sz w:val="24"/>
-        </w:rPr>
-        <w:t>.</w:t>
-      </w:r>
-    </w:p>
-    <w:p>
-      <w:r>
-        <w:rPr>
-          <w:b/>
-        </w:rPr>
-        <w:t>Task 4</w:t>
-      </w:r>
-      <w:r>
-        <w:rPr>
-          <w:sz w:val="24"/>
-        </w:rPr>
-        <w:t xml:space="preserve">: Spaced Practice: Over the next few weeks, revisit the concepts of mixtures </w:t>
-      </w:r>
-      <w:r>
-        <w:rPr>
-          <w:sz w:val="24"/>
-        </w:rPr>
-        <w:t>and compounds by completing short quizzes or flashcard activities. This will reinforce your understanding and help you retain the information over time.</w:t>
-      </w:r>
-    </w:p>
-    <w:p/>
-    <w:p/>
-    <w:p/>
-    <w:p>
-      <w:r>
-        <w:rPr>
-          <w:sz w:val="24"/>
-        </w:rPr>
-        <w:t xml:space="preserve">By engaging in these activities and revisiting the material, you’ll build a deeper understanding </w:t>
-      </w:r>
-      <w:r>
-        <w:rPr>
-          <w:sz w:val="24"/>
-        </w:rPr>
-        <w:t>of how chemistry affects the world around you!</w:t>
+      <w:r>
+        <w:rPr>
+          <w:sz w:val="24"/>
+        </w:rPr>
+        <w:t>By engaging in these activities and revisiting the material, you’ll build a deeper understanding of how chemistry affects the world around you!</w:t>
       </w:r>
     </w:p>
     <w:sectPr>
@@ -3073,10 +2605,6 @@
     <w:lsdException w:name="Book Title" w:uiPriority="33" w:qFormat="1"/>
     <w:lsdException w:name="Bibliography" w:semiHidden="1" w:uiPriority="37" w:unhideWhenUsed="1"/>
     <w:lsdException w:name="TOC Heading" w:semiHidden="1" w:uiPriority="39" w:unhideWhenUsed="1" w:qFormat="1"/>
-    <w:lsdException w:name="Grid Table Light" w:semiHidden="1" w:unhideWhenUsed="1"/>
-    <w:lsdException w:name="Grid Table 1 Light" w:semiHidden="1" w:unhideWhenUsed="1"/>
-    <w:lsdException w:name="Grid Table 2" w:semiHidden="1" w:unhideWhenUsed="1"/>
-    <w:lsdException w:name="Grid Table 3" w:semiHidden="1" w:unhideWhenUsed="1"/>
     <w:lsdException w:name="Grid Table 4" w:uiPriority="49"/>
     <w:lsdException w:name="Grid Table 5 Dark" w:uiPriority="50"/>
     <w:lsdException w:name="Grid Table 6 Colorful" w:uiPriority="51"/>
@@ -14499,7 +14027,7 @@
 </file>
 
 <file path=customXml/itemProps1.xml><?xml version="1.0" encoding="utf-8"?>
-<ds:datastoreItem xmlns:ds="http://schemas.openxmlformats.org/officeDocument/2006/customXml" ds:itemID="{1E3FA5D9-3663-4AD2-B393-AF91263DC419}">
+<ds:datastoreItem xmlns:ds="http://schemas.openxmlformats.org/officeDocument/2006/customXml" ds:itemID="{F4353F2B-8911-42D1-A9A4-C908BD50AE02}">
   <ds:schemaRefs>
     <ds:schemaRef ds:uri="http://schemas.openxmlformats.org/officeDocument/2006/bibliography"/>
   </ds:schemaRefs>

</xml_diff>